<commit_message>
Day2 learning Jun 30 2023 - Summary and Histograms
</commit_message>
<xml_diff>
--- a/Learning promQL.docx
+++ b/Learning promQL.docx
@@ -26,6 +26,7 @@
       </w:r>
     </w:p>
     <w:p/>
+    <w:p/>
     <w:p>
       <w:pPr>
         <w:rPr>
@@ -56,7 +57,15 @@
     <w:p/>
     <w:p>
       <w:r>
-        <w:t xml:space="preserve">For gauge metrics , we would like to aggregate by sum, </w:t>
+        <w:t xml:space="preserve">For gauge </w:t>
+      </w:r>
+      <w:proofErr w:type="gramStart"/>
+      <w:r>
+        <w:t>metrics ,</w:t>
+      </w:r>
+      <w:proofErr w:type="gramEnd"/>
+      <w:r>
+        <w:t xml:space="preserve"> we would like to aggregate by sum, </w:t>
       </w:r>
       <w:proofErr w:type="spellStart"/>
       <w:r>
@@ -64,7 +73,18 @@
       </w:r>
       <w:proofErr w:type="spellEnd"/>
       <w:r>
-        <w:t>, min,max</w:t>
+        <w:t xml:space="preserve">, </w:t>
+      </w:r>
+      <w:proofErr w:type="spellStart"/>
+      <w:r>
+        <w:t>min,max</w:t>
+      </w:r>
+      <w:proofErr w:type="spellEnd"/>
+    </w:p>
+    <w:p/>
+    <w:p>
+      <w:r>
+        <w:t>Observe these (for say rates of failures(counter), or for gauges)</w:t>
       </w:r>
       <w:bookmarkStart w:id="0" w:name="_GoBack"/>
       <w:bookmarkEnd w:id="0"/>
@@ -1416,7 +1436,6 @@
           <w:sz w:val="21"/>
           <w:szCs w:val="21"/>
         </w:rPr>
-        <w:lastRenderedPageBreak/>
         <w:t>sum</w:t>
       </w:r>
       <w:r>
@@ -2422,6 +2441,7 @@
           <w:sz w:val="21"/>
           <w:szCs w:val="21"/>
         </w:rPr>
+        <w:lastRenderedPageBreak/>
         <w:t>sum</w:t>
       </w:r>
       <w:r>
@@ -2818,6 +2838,163 @@
       </w:r>
     </w:p>
     <w:p/>
+    <w:p/>
+    <w:p>
+      <w:pPr>
+        <w:shd w:val="clear" w:color="auto" w:fill="111217"/>
+        <w:spacing w:line="315" w:lineRule="atLeast"/>
+        <w:rPr>
+          <w:rFonts w:ascii="Menlo" w:eastAsia="Times New Roman" w:hAnsi="Menlo" w:cs="Menlo"/>
+          <w:color w:val="D4D4D4"/>
+          <w:sz w:val="21"/>
+          <w:szCs w:val="21"/>
+        </w:rPr>
+      </w:pPr>
+      <w:r>
+        <w:rPr>
+          <w:rFonts w:ascii="Menlo" w:eastAsia="Times New Roman" w:hAnsi="Menlo" w:cs="Menlo"/>
+          <w:color w:val="3DC9B0"/>
+          <w:sz w:val="21"/>
+          <w:szCs w:val="21"/>
+        </w:rPr>
+        <w:t>sum</w:t>
+      </w:r>
+      <w:r>
+        <w:rPr>
+          <w:rFonts w:ascii="Menlo" w:eastAsia="Times New Roman" w:hAnsi="Menlo" w:cs="Menlo"/>
+          <w:color w:val="D4D4D4"/>
+          <w:sz w:val="21"/>
+          <w:szCs w:val="21"/>
+        </w:rPr>
+        <w:t xml:space="preserve"> </w:t>
+      </w:r>
+      <w:r>
+        <w:rPr>
+          <w:rFonts w:ascii="Menlo" w:eastAsia="Times New Roman" w:hAnsi="Menlo" w:cs="Menlo"/>
+          <w:color w:val="3DC9B0"/>
+          <w:sz w:val="21"/>
+          <w:szCs w:val="21"/>
+        </w:rPr>
+        <w:t xml:space="preserve">by </w:t>
+      </w:r>
+      <w:r>
+        <w:rPr>
+          <w:rFonts w:ascii="Menlo" w:eastAsia="Times New Roman" w:hAnsi="Menlo" w:cs="Menlo"/>
+          <w:color w:val="D4D4D4"/>
+          <w:sz w:val="21"/>
+          <w:szCs w:val="21"/>
+        </w:rPr>
+        <w:t>(</w:t>
+      </w:r>
+      <w:r>
+        <w:rPr>
+          <w:rFonts w:ascii="Menlo" w:eastAsia="Times New Roman" w:hAnsi="Menlo" w:cs="Menlo"/>
+          <w:color w:val="73BF69"/>
+          <w:sz w:val="21"/>
+          <w:szCs w:val="21"/>
+        </w:rPr>
+        <w:t>instance</w:t>
+      </w:r>
+      <w:r>
+        <w:rPr>
+          <w:rFonts w:ascii="Menlo" w:eastAsia="Times New Roman" w:hAnsi="Menlo" w:cs="Menlo"/>
+          <w:color w:val="D4D4D4"/>
+          <w:sz w:val="21"/>
+          <w:szCs w:val="21"/>
+        </w:rPr>
+        <w:t xml:space="preserve">) </w:t>
+      </w:r>
+      <w:r>
+        <w:rPr>
+          <w:rFonts w:ascii="Menlo" w:eastAsia="Times New Roman" w:hAnsi="Menlo" w:cs="Menlo"/>
+          <w:color w:val="DCDCDC"/>
+          <w:sz w:val="21"/>
+          <w:szCs w:val="21"/>
+        </w:rPr>
+        <w:t>(</w:t>
+      </w:r>
+      <w:r>
+        <w:rPr>
+          <w:rFonts w:ascii="Menlo" w:eastAsia="Times New Roman" w:hAnsi="Menlo" w:cs="Menlo"/>
+          <w:color w:val="3DC9B0"/>
+          <w:sz w:val="21"/>
+          <w:szCs w:val="21"/>
+        </w:rPr>
+        <w:t>rate</w:t>
+      </w:r>
+      <w:r>
+        <w:rPr>
+          <w:rFonts w:ascii="Menlo" w:eastAsia="Times New Roman" w:hAnsi="Menlo" w:cs="Menlo"/>
+          <w:color w:val="DCDCDC"/>
+          <w:sz w:val="21"/>
+          <w:szCs w:val="21"/>
+        </w:rPr>
+        <w:t>(</w:t>
+      </w:r>
+      <w:proofErr w:type="spellStart"/>
+      <w:r>
+        <w:rPr>
+          <w:rFonts w:ascii="Menlo" w:eastAsia="Times New Roman" w:hAnsi="Menlo" w:cs="Menlo"/>
+          <w:color w:val="D4D4D4"/>
+          <w:sz w:val="21"/>
+          <w:szCs w:val="21"/>
+        </w:rPr>
+        <w:t>kube_pod_container_status_restarts_total</w:t>
+      </w:r>
+      <w:proofErr w:type="spellEnd"/>
+      <w:r>
+        <w:rPr>
+          <w:rFonts w:ascii="Menlo" w:eastAsia="Times New Roman" w:hAnsi="Menlo" w:cs="Menlo"/>
+          <w:color w:val="DCDCDC"/>
+          <w:sz w:val="21"/>
+          <w:szCs w:val="21"/>
+        </w:rPr>
+        <w:t>[</w:t>
+      </w:r>
+      <w:r>
+        <w:rPr>
+          <w:rFonts w:ascii="Menlo" w:eastAsia="Times New Roman" w:hAnsi="Menlo" w:cs="Menlo"/>
+          <w:color w:val="B5CEA8"/>
+          <w:sz w:val="21"/>
+          <w:szCs w:val="21"/>
+        </w:rPr>
+        <w:t>5m</w:t>
+      </w:r>
+      <w:r>
+        <w:rPr>
+          <w:rFonts w:ascii="Menlo" w:eastAsia="Times New Roman" w:hAnsi="Menlo" w:cs="Menlo"/>
+          <w:color w:val="DCDCDC"/>
+          <w:sz w:val="21"/>
+          <w:szCs w:val="21"/>
+        </w:rPr>
+        <w:t>]))</w:t>
+      </w:r>
+    </w:p>
+    <w:p/>
+    <w:p/>
+    <w:p>
+      <w:pPr>
+        <w:rPr>
+          <w:b/>
+        </w:rPr>
+      </w:pPr>
+      <w:r>
+        <w:rPr>
+          <w:b/>
+        </w:rPr>
+        <w:t xml:space="preserve">More about the performance of a web application </w:t>
+      </w:r>
+    </w:p>
+    <w:p>
+      <w:r>
+        <w:t xml:space="preserve">Averages from Summaries </w:t>
+      </w:r>
+    </w:p>
+    <w:p>
+      <w:r>
+        <w:t xml:space="preserve">Percentiles from Histogram </w:t>
+      </w:r>
+    </w:p>
     <w:p/>
     <w:p/>
     <w:sectPr>

</xml_diff>